<commit_message>
feat: switched to nature csl
</commit_message>
<xml_diff>
--- a/2024-02-statgen2024-abstract/2024-02-statgen2024-abstract.docx
+++ b/2024-02-statgen2024-abstract/2024-02-statgen2024-abstract.docx
@@ -66,10 +66,10 @@
         <w:t xml:space="preserve">Fibromuscular dysplasia (FMD) is a noninflammatory and nonatherosclerotic disease of artery walls that often affects medium-sized artery beds, including those of the renal arteries</w:t>
       </w:r>
       <w:r>
-        <w:t xml:space="preserve"> </w:t>
-      </w:r>
-      <w:r>
-        <w:t xml:space="preserve">(Olin and Sealove 2011; Mousa and Gill 2013; Sang et al. 1989)</w:t>
+        <w:rPr>
+          <w:vertAlign w:val="superscript"/>
+        </w:rPr>
+        <w:t xml:space="preserve">1–3</w:t>
       </w:r>
       <w:r>
         <w:t xml:space="preserve">.</w:t>
@@ -81,10 +81,10 @@
         <w:t xml:space="preserve">Multiple studies and case reports have implicated renal artery FMD in impaired kidney function</w:t>
       </w:r>
       <w:r>
-        <w:t xml:space="preserve"> </w:t>
-      </w:r>
-      <w:r>
-        <w:t xml:space="preserve">(Hunt et al. 1965; Oliva-Damaso et al. 2018; Mounier-Vehier et al. 2002; Twist, Leeuw, and Kroon 2018)</w:t>
+        <w:rPr>
+          <w:vertAlign w:val="superscript"/>
+        </w:rPr>
+        <w:t xml:space="preserve">4–7</w:t>
       </w:r>
       <w:r>
         <w:t xml:space="preserve">. We sought to quantify</w:t>
@@ -93,7 +93,7 @@
         <w:t xml:space="preserve"> </w:t>
       </w:r>
       <w:r>
-        <w:t xml:space="preserve">the causal effects of: FMD on chronic kidney disease, FMD on plasma Cystatin C level, and FMD on plasma creatinine level.</w:t>
+        <w:t xml:space="preserve">causal effects of: FMD on chronic kidney disease.</w:t>
       </w:r>
       <w:r>
         <w:t xml:space="preserve"> </w:t>
@@ -108,10 +108,10 @@
         <w:t xml:space="preserve">Specifically, we used genetic instruments for FMD from a meta-analysis of six genome-wide association studies of multifocal FMD</w:t>
       </w:r>
       <w:r>
-        <w:t xml:space="preserve"> </w:t>
-      </w:r>
-      <w:r>
-        <w:t xml:space="preserve">(Georges et al. 2021)</w:t>
+        <w:rPr>
+          <w:vertAlign w:val="superscript"/>
+        </w:rPr>
+        <w:t xml:space="preserve">8</w:t>
       </w:r>
       <w:r>
         <w:t xml:space="preserve">.</w:t>
@@ -120,28 +120,109 @@
         <w:t xml:space="preserve"> </w:t>
       </w:r>
       <w:r>
-        <w:t xml:space="preserve">For each putative outcome variable, we performed a two-sample Mendelian randomization analysis with inverse-variance weighted, weighted median, and MR-Egger methods. We obtained association effect estimates for putative outcomes from publicly available summary statistics from UK Biobank GWAS</w:t>
-      </w:r>
-      <w:r>
-        <w:t xml:space="preserve"> </w:t>
-      </w:r>
-      <w:r>
-        <w:t xml:space="preserve">(</w:t>
-      </w:r>
-      <w:r>
-        <w:t xml:space="preserve">“UK Biobank GWAS”</w:t>
-      </w:r>
-      <w:r>
-        <w:t xml:space="preserve"> </w:t>
-      </w:r>
-      <w:r>
-        <w:t xml:space="preserve">2018)</w:t>
+        <w:t xml:space="preserve">For each putative outcome variable, we performed a two-sample Mendelian randomization analysis with inverse-variance weighted, weighted median, MR-Egger, weighted mode, and simple mode methods. We obtained association effect estimates for putative outcomes from publicly available summary statistics from UK Biobank GWAS</w:t>
+      </w:r>
+      <w:r>
+        <w:rPr>
+          <w:vertAlign w:val="superscript"/>
+        </w:rPr>
+        <w:t xml:space="preserve">9</w:t>
       </w:r>
       <w:r>
         <w:t xml:space="preserve">.</w:t>
       </w:r>
+      <w:r>
+        <w:t xml:space="preserve"> </w:t>
+      </w:r>
+      <w:r>
+        <w:t xml:space="preserve">We considered three different p-value thresholds (</w:t>
+      </w:r>
+      <m:oMath>
+        <m:sSup>
+          <m:e>
+            <m:r>
+              <m:t>10</m:t>
+            </m:r>
+          </m:e>
+          <m:sup>
+            <m:r>
+              <m:rPr>
+                <m:sty m:val="p"/>
+              </m:rPr>
+              <m:t>−</m:t>
+            </m:r>
+            <m:r>
+              <m:t>8</m:t>
+            </m:r>
+          </m:sup>
+        </m:sSup>
+      </m:oMath>
+      <w:r>
+        <w:t xml:space="preserve">,</w:t>
+      </w:r>
+      <w:r>
+        <w:t xml:space="preserve"> </w:t>
+      </w:r>
+      <m:oMath>
+        <m:sSup>
+          <m:e>
+            <m:r>
+              <m:t>10</m:t>
+            </m:r>
+          </m:e>
+          <m:sup>
+            <m:r>
+              <m:rPr>
+                <m:sty m:val="p"/>
+              </m:rPr>
+              <m:t>−</m:t>
+            </m:r>
+            <m:r>
+              <m:t>7</m:t>
+            </m:r>
+          </m:sup>
+        </m:sSup>
+      </m:oMath>
+      <w:r>
+        <w:t xml:space="preserve">,</w:t>
+      </w:r>
+      <w:r>
+        <w:t xml:space="preserve"> </w:t>
+      </w:r>
+      <m:oMath>
+        <m:sSup>
+          <m:e>
+            <m:r>
+              <m:t>10</m:t>
+            </m:r>
+          </m:e>
+          <m:sup>
+            <m:r>
+              <m:rPr>
+                <m:sty m:val="p"/>
+              </m:rPr>
+              <m:t>−</m:t>
+            </m:r>
+            <m:r>
+              <m:t>6</m:t>
+            </m:r>
+          </m:sup>
+        </m:sSup>
+      </m:oMath>
+      <w:r>
+        <w:t xml:space="preserve">) when choosing relevant SNP instruments for the MR analyses. All five methods showed no evidence of a causal effect of FMD on chronic kidney disease. To further investigate our findings, we performed sensitivity analyses in efforts to assess evidence of horizontal pleiotropy and other sources of confounding</w:t>
+      </w:r>
+      <w:r>
+        <w:rPr>
+          <w:vertAlign w:val="superscript"/>
+        </w:rPr>
+        <w:t xml:space="preserve">10,11</w:t>
+      </w:r>
+      <w:r>
+        <w:t xml:space="preserve">.</w:t>
+      </w:r>
     </w:p>
-    <w:bookmarkStart w:id="31" w:name="references"/>
+    <w:bookmarkStart w:id="32" w:name="references"/>
     <w:p>
       <w:pPr>
         <w:pStyle w:val="Heading2"/>
@@ -150,20 +231,23 @@
         <w:t xml:space="preserve">References</w:t>
       </w:r>
     </w:p>
-    <w:bookmarkStart w:id="30" w:name="refs"/>
-    <w:bookmarkStart w:id="20" w:name="ref-georges2021genetic"/>
+    <w:bookmarkStart w:id="31" w:name="refs"/>
+    <w:bookmarkStart w:id="20" w:name="ref-olin2011diagnosis"/>
     <w:p>
       <w:pPr>
         <w:pStyle w:val="Bibliography"/>
       </w:pPr>
       <w:r>
-        <w:t xml:space="preserve">Georges, Adrien, Min-Lee Yang, Takiy-Eddine Berrandou, Mark K Bakker, Ozan Dikilitas, Soto Romuald Kiando, Lijiang Ma, et al. 2021.</w:t>
-      </w:r>
-      <w:r>
-        <w:t xml:space="preserve"> </w:t>
-      </w:r>
-      <w:r>
-        <w:t xml:space="preserve">“Genetic Investigation of Fibromuscular Dysplasia Identifies Risk Loci and Shared Genetics with Common Cardiovascular Diseases.”</w:t>
+        <w:t xml:space="preserve">1.</w:t>
+      </w:r>
+      <w:r>
+        <w:t xml:space="preserve"> </w:t>
+      </w:r>
+      <w:r>
+        <w:t xml:space="preserve">	</w:t>
+      </w:r>
+      <w:r>
+        <w:t xml:space="preserve">Olin, J. W. &amp; Sealove, B. A. Diagnosis, management, and future developments of fibromuscular dysplasia.</w:t>
       </w:r>
       <w:r>
         <w:t xml:space="preserve"> </w:t>
@@ -173,29 +257,39 @@
           <w:iCs/>
           <w:i/>
         </w:rPr>
-        <w:t xml:space="preserve">Nature Communications</w:t>
-      </w:r>
-      <w:r>
-        <w:t xml:space="preserve"> </w:t>
-      </w:r>
-      <w:r>
-        <w:t xml:space="preserve">12 (1): 6031.</w:t>
+        <w:t xml:space="preserve">Journal of vascular surgery</w:t>
+      </w:r>
+      <w:r>
+        <w:t xml:space="preserve"> </w:t>
+      </w:r>
+      <w:r>
+        <w:rPr>
+          <w:bCs/>
+          <w:b/>
+        </w:rPr>
+        <w:t xml:space="preserve">53</w:t>
+      </w:r>
+      <w:r>
+        <w:t xml:space="preserve">, 826–836 (2011).</w:t>
       </w:r>
     </w:p>
     <w:bookmarkEnd w:id="20"/>
-    <w:bookmarkStart w:id="21" w:name="ref-hunt1965hypertension"/>
+    <w:bookmarkStart w:id="21" w:name="ref-mousa2013renal"/>
     <w:p>
       <w:pPr>
         <w:pStyle w:val="Bibliography"/>
       </w:pPr>
       <w:r>
-        <w:t xml:space="preserve">Hunt, James C, Edgar G Harrison Jr, Sheldon G Sheps, Philip E Bernatz, George D Davis, Arthur H Bulbulian, and MAYO CLINIC AND MAYO FOUNDATION. 1965.</w:t>
-      </w:r>
-      <w:r>
-        <w:t xml:space="preserve"> </w:t>
-      </w:r>
-      <w:r>
-        <w:t xml:space="preserve">“Hypertension Caused by Fibromuscular Dysplasia of the Renal Arteries.”</w:t>
+        <w:t xml:space="preserve">2.</w:t>
+      </w:r>
+      <w:r>
+        <w:t xml:space="preserve"> </w:t>
+      </w:r>
+      <w:r>
+        <w:t xml:space="preserve">	</w:t>
+      </w:r>
+      <w:r>
+        <w:t xml:space="preserve">Mousa, A. Y. &amp; Gill, G. Renal fibromuscular dysplasia. in</w:t>
       </w:r>
       <w:r>
         <w:t xml:space="preserve"> </w:t>
@@ -205,29 +299,32 @@
           <w:iCs/>
           <w:i/>
         </w:rPr>
-        <w:t xml:space="preserve">Postgraduate Medicine</w:t>
-      </w:r>
-      <w:r>
-        <w:t xml:space="preserve"> </w:t>
-      </w:r>
-      <w:r>
-        <w:t xml:space="preserve">38 (1): 53–63.</w:t>
+        <w:t xml:space="preserve">Seminars in vascular surgery</w:t>
+      </w:r>
+      <w:r>
+        <w:t xml:space="preserve"> </w:t>
+      </w:r>
+      <w:r>
+        <w:t xml:space="preserve">vol. 26 213–218 (Elsevier, 2013).</w:t>
       </w:r>
     </w:p>
     <w:bookmarkEnd w:id="21"/>
-    <w:bookmarkStart w:id="22" w:name="ref-mounier2002parenchymal"/>
+    <w:bookmarkStart w:id="22" w:name="ref-sang1989etiologic"/>
     <w:p>
       <w:pPr>
         <w:pStyle w:val="Bibliography"/>
       </w:pPr>
       <w:r>
-        <w:t xml:space="preserve">Mounier-Vehier, Claire, Christophe Lions, Olivier Jaboureck, Patrick Devos, Stephan Haulon, Maud Wibaux, Alain Carré, and Jean-Paul Beregi. 2002.</w:t>
-      </w:r>
-      <w:r>
-        <w:t xml:space="preserve"> </w:t>
-      </w:r>
-      <w:r>
-        <w:t xml:space="preserve">“Parenchymal Consequences of Fibromuscular Dysplasia Renal Artery Stenosis.”</w:t>
+        <w:t xml:space="preserve">3.</w:t>
+      </w:r>
+      <w:r>
+        <w:t xml:space="preserve"> </w:t>
+      </w:r>
+      <w:r>
+        <w:t xml:space="preserve">	</w:t>
+      </w:r>
+      <w:r>
+        <w:t xml:space="preserve">Sang, C. N.</w:t>
       </w:r>
       <w:r>
         <w:t xml:space="preserve"> </w:t>
@@ -237,35 +334,52 @@
           <w:iCs/>
           <w:i/>
         </w:rPr>
-        <w:t xml:space="preserve">American Journal of Kidney Diseases</w:t>
-      </w:r>
-      <w:r>
-        <w:t xml:space="preserve"> </w:t>
-      </w:r>
-      <w:r>
-        <w:t xml:space="preserve">40 (6): 1138–45.</w:t>
+        <w:t xml:space="preserve">et al.</w:t>
+      </w:r>
+      <w:r>
+        <w:t xml:space="preserve"> Etiologic factors in renovascular fibromuscular dysplasia. A case-control study.</w:t>
+      </w:r>
+      <w:r>
+        <w:t xml:space="preserve"> </w:t>
+      </w:r>
+      <w:r>
+        <w:rPr>
+          <w:iCs/>
+          <w:i/>
+        </w:rPr>
+        <w:t xml:space="preserve">Hypertension</w:t>
+      </w:r>
+      <w:r>
+        <w:t xml:space="preserve"> </w:t>
+      </w:r>
+      <w:r>
+        <w:rPr>
+          <w:bCs/>
+          <w:b/>
+        </w:rPr>
+        <w:t xml:space="preserve">14</w:t>
+      </w:r>
+      <w:r>
+        <w:t xml:space="preserve">, 472–479 (1989).</w:t>
       </w:r>
     </w:p>
     <w:bookmarkEnd w:id="22"/>
-    <w:bookmarkStart w:id="23" w:name="ref-mousa2013renal"/>
+    <w:bookmarkStart w:id="23" w:name="ref-hunt1965hypertension"/>
     <w:p>
       <w:pPr>
         <w:pStyle w:val="Bibliography"/>
       </w:pPr>
       <w:r>
-        <w:t xml:space="preserve">Mousa, Albeir Y, and Gurpreet Gill. 2013.</w:t>
-      </w:r>
-      <w:r>
-        <w:t xml:space="preserve"> </w:t>
-      </w:r>
-      <w:r>
-        <w:t xml:space="preserve">“Renal Fibromuscular Dysplasia.”</w:t>
-      </w:r>
-      <w:r>
-        <w:t xml:space="preserve"> </w:t>
-      </w:r>
-      <w:r>
-        <w:t xml:space="preserve">In</w:t>
+        <w:t xml:space="preserve">4.</w:t>
+      </w:r>
+      <w:r>
+        <w:t xml:space="preserve"> </w:t>
+      </w:r>
+      <w:r>
+        <w:t xml:space="preserve">	</w:t>
+      </w:r>
+      <w:r>
+        <w:t xml:space="preserve">Hunt, J. C.</w:t>
       </w:r>
       <w:r>
         <w:t xml:space="preserve"> </w:t>
@@ -275,26 +389,52 @@
           <w:iCs/>
           <w:i/>
         </w:rPr>
-        <w:t xml:space="preserve">Seminars in Vascular Surgery</w:t>
-      </w:r>
-      <w:r>
-        <w:t xml:space="preserve">, 26:213–18. 4. Elsevier.</w:t>
+        <w:t xml:space="preserve">et al.</w:t>
+      </w:r>
+      <w:r>
+        <w:t xml:space="preserve"> Hypertension caused by fibromuscular dysplasia of the renal arteries.</w:t>
+      </w:r>
+      <w:r>
+        <w:t xml:space="preserve"> </w:t>
+      </w:r>
+      <w:r>
+        <w:rPr>
+          <w:iCs/>
+          <w:i/>
+        </w:rPr>
+        <w:t xml:space="preserve">Postgraduate Medicine</w:t>
+      </w:r>
+      <w:r>
+        <w:t xml:space="preserve"> </w:t>
+      </w:r>
+      <w:r>
+        <w:rPr>
+          <w:bCs/>
+          <w:b/>
+        </w:rPr>
+        <w:t xml:space="preserve">38</w:t>
+      </w:r>
+      <w:r>
+        <w:t xml:space="preserve">, 53–63 (1965).</w:t>
       </w:r>
     </w:p>
     <w:bookmarkEnd w:id="23"/>
-    <w:bookmarkStart w:id="24" w:name="ref-olin2011diagnosis"/>
+    <w:bookmarkStart w:id="24" w:name="ref-oliva2018kidneys"/>
     <w:p>
       <w:pPr>
         <w:pStyle w:val="Bibliography"/>
       </w:pPr>
       <w:r>
-        <w:t xml:space="preserve">Olin, Jeffrey W, and Brett A Sealove. 2011.</w:t>
-      </w:r>
-      <w:r>
-        <w:t xml:space="preserve"> </w:t>
-      </w:r>
-      <w:r>
-        <w:t xml:space="preserve">“Diagnosis, Management, and Future Developments of Fibromuscular Dysplasia.”</w:t>
+        <w:t xml:space="preserve">5.</w:t>
+      </w:r>
+      <w:r>
+        <w:t xml:space="preserve"> </w:t>
+      </w:r>
+      <w:r>
+        <w:t xml:space="preserve">	</w:t>
+      </w:r>
+      <w:r>
+        <w:t xml:space="preserve">Oliva-Damaso, N.</w:t>
       </w:r>
       <w:r>
         <w:t xml:space="preserve"> </w:t>
@@ -304,29 +444,52 @@
           <w:iCs/>
           <w:i/>
         </w:rPr>
-        <w:t xml:space="preserve">Journal of Vascular Surgery</w:t>
-      </w:r>
-      <w:r>
-        <w:t xml:space="preserve"> </w:t>
-      </w:r>
-      <w:r>
-        <w:t xml:space="preserve">53 (3): 826–36.</w:t>
+        <w:t xml:space="preserve">et al.</w:t>
+      </w:r>
+      <w:r>
+        <w:t xml:space="preserve"> Kidneys are key in secondary hypertension: A case of fibromuscular dysplasia.</w:t>
+      </w:r>
+      <w:r>
+        <w:t xml:space="preserve"> </w:t>
+      </w:r>
+      <w:r>
+        <w:rPr>
+          <w:iCs/>
+          <w:i/>
+        </w:rPr>
+        <w:t xml:space="preserve">The Lancet</w:t>
+      </w:r>
+      <w:r>
+        <w:t xml:space="preserve"> </w:t>
+      </w:r>
+      <w:r>
+        <w:rPr>
+          <w:bCs/>
+          <w:b/>
+        </w:rPr>
+        <w:t xml:space="preserve">392</w:t>
+      </w:r>
+      <w:r>
+        <w:t xml:space="preserve">, 2298 (2018).</w:t>
       </w:r>
     </w:p>
     <w:bookmarkEnd w:id="24"/>
-    <w:bookmarkStart w:id="25" w:name="ref-oliva2018kidneys"/>
+    <w:bookmarkStart w:id="25" w:name="ref-mounier2002parenchymal"/>
     <w:p>
       <w:pPr>
         <w:pStyle w:val="Bibliography"/>
       </w:pPr>
       <w:r>
-        <w:t xml:space="preserve">Oliva-Damaso, Nestor, Jorge Costa-Fernandez, Elena Oliva-Damaso, Rafael Bravo-Marques, Francisca Lopez, Maria Del Mar Castilla, Julia Sequeira, and Juan Payan. 2018.</w:t>
-      </w:r>
-      <w:r>
-        <w:t xml:space="preserve"> </w:t>
-      </w:r>
-      <w:r>
-        <w:t xml:space="preserve">“Kidneys Are Key in Secondary Hypertension: A Case of Fibromuscular Dysplasia.”</w:t>
+        <w:t xml:space="preserve">6.</w:t>
+      </w:r>
+      <w:r>
+        <w:t xml:space="preserve"> </w:t>
+      </w:r>
+      <w:r>
+        <w:t xml:space="preserve">	</w:t>
+      </w:r>
+      <w:r>
+        <w:t xml:space="preserve">Mounier-Vehier, C.</w:t>
       </w:r>
       <w:r>
         <w:t xml:space="preserve"> </w:t>
@@ -336,29 +499,52 @@
           <w:iCs/>
           <w:i/>
         </w:rPr>
-        <w:t xml:space="preserve">The Lancet</w:t>
-      </w:r>
-      <w:r>
-        <w:t xml:space="preserve"> </w:t>
-      </w:r>
-      <w:r>
-        <w:t xml:space="preserve">392 (10161): 2298.</w:t>
+        <w:t xml:space="preserve">et al.</w:t>
+      </w:r>
+      <w:r>
+        <w:t xml:space="preserve"> Parenchymal consequences of fibromuscular dysplasia renal artery stenosis.</w:t>
+      </w:r>
+      <w:r>
+        <w:t xml:space="preserve"> </w:t>
+      </w:r>
+      <w:r>
+        <w:rPr>
+          <w:iCs/>
+          <w:i/>
+        </w:rPr>
+        <w:t xml:space="preserve">American journal of kidney diseases</w:t>
+      </w:r>
+      <w:r>
+        <w:t xml:space="preserve"> </w:t>
+      </w:r>
+      <w:r>
+        <w:rPr>
+          <w:bCs/>
+          <w:b/>
+        </w:rPr>
+        <w:t xml:space="preserve">40</w:t>
+      </w:r>
+      <w:r>
+        <w:t xml:space="preserve">, 1138–1145 (2002).</w:t>
       </w:r>
     </w:p>
     <w:bookmarkEnd w:id="25"/>
-    <w:bookmarkStart w:id="26" w:name="ref-sang1989etiologic"/>
+    <w:bookmarkStart w:id="26" w:name="ref-van2018renal"/>
     <w:p>
       <w:pPr>
         <w:pStyle w:val="Bibliography"/>
       </w:pPr>
       <w:r>
-        <w:t xml:space="preserve">Sang, Christine N, Paul K Whelton, Ulrike M Hamper, Margaret Connolly, Saadoon Kadir, Robert I White, Roger Sanders, Kung-Yee Liang, and Wilma Bias. 1989.</w:t>
-      </w:r>
-      <w:r>
-        <w:t xml:space="preserve"> </w:t>
-      </w:r>
-      <w:r>
-        <w:t xml:space="preserve">“Etiologic Factors in Renovascular Fibromuscular Dysplasia. A Case-Control Study.”</w:t>
+        <w:t xml:space="preserve">7.</w:t>
+      </w:r>
+      <w:r>
+        <w:t xml:space="preserve"> </w:t>
+      </w:r>
+      <w:r>
+        <w:t xml:space="preserve">	</w:t>
+      </w:r>
+      <w:r>
+        <w:t xml:space="preserve">Twist, D. J. van, Leeuw, P. W. de &amp; Kroon, A. A. Renal artery fibromuscular dysplasia and its effect on the kidney.</w:t>
       </w:r>
       <w:r>
         <w:t xml:space="preserve"> </w:t>
@@ -368,29 +554,39 @@
           <w:iCs/>
           <w:i/>
         </w:rPr>
-        <w:t xml:space="preserve">Hypertension</w:t>
-      </w:r>
-      <w:r>
-        <w:t xml:space="preserve"> </w:t>
-      </w:r>
-      <w:r>
-        <w:t xml:space="preserve">14 (5): 472–79.</w:t>
+        <w:t xml:space="preserve">Hypertension Research</w:t>
+      </w:r>
+      <w:r>
+        <w:t xml:space="preserve"> </w:t>
+      </w:r>
+      <w:r>
+        <w:rPr>
+          <w:bCs/>
+          <w:b/>
+        </w:rPr>
+        <w:t xml:space="preserve">41</w:t>
+      </w:r>
+      <w:r>
+        <w:t xml:space="preserve">, 639–648 (2018).</w:t>
       </w:r>
     </w:p>
     <w:bookmarkEnd w:id="26"/>
-    <w:bookmarkStart w:id="27" w:name="ref-van2018renal"/>
+    <w:bookmarkStart w:id="27" w:name="ref-georges2021genetic"/>
     <w:p>
       <w:pPr>
         <w:pStyle w:val="Bibliography"/>
       </w:pPr>
       <w:r>
-        <w:t xml:space="preserve">Twist, Daan JL van, Peter W de Leeuw, and Abraham A Kroon. 2018.</w:t>
-      </w:r>
-      <w:r>
-        <w:t xml:space="preserve"> </w:t>
-      </w:r>
-      <w:r>
-        <w:t xml:space="preserve">“Renal Artery Fibromuscular Dysplasia and Its Effect on the Kidney.”</w:t>
+        <w:t xml:space="preserve">8.</w:t>
+      </w:r>
+      <w:r>
+        <w:t xml:space="preserve"> </w:t>
+      </w:r>
+      <w:r>
+        <w:t xml:space="preserve">	</w:t>
+      </w:r>
+      <w:r>
+        <w:t xml:space="preserve">Georges, A.</w:t>
       </w:r>
       <w:r>
         <w:t xml:space="preserve"> </w:t>
@@ -400,48 +596,154 @@
           <w:iCs/>
           <w:i/>
         </w:rPr>
-        <w:t xml:space="preserve">Hypertension Research</w:t>
-      </w:r>
-      <w:r>
-        <w:t xml:space="preserve"> </w:t>
-      </w:r>
-      <w:r>
-        <w:t xml:space="preserve">41 (9): 639–48.</w:t>
+        <w:t xml:space="preserve">et al.</w:t>
+      </w:r>
+      <w:r>
+        <w:t xml:space="preserve"> Genetic investigation of fibromuscular dysplasia identifies risk loci and shared genetics with common cardiovascular diseases.</w:t>
+      </w:r>
+      <w:r>
+        <w:t xml:space="preserve"> </w:t>
+      </w:r>
+      <w:r>
+        <w:rPr>
+          <w:iCs/>
+          <w:i/>
+        </w:rPr>
+        <w:t xml:space="preserve">Nature communications</w:t>
+      </w:r>
+      <w:r>
+        <w:t xml:space="preserve"> </w:t>
+      </w:r>
+      <w:r>
+        <w:rPr>
+          <w:bCs/>
+          <w:b/>
+        </w:rPr>
+        <w:t xml:space="preserve">12</w:t>
+      </w:r>
+      <w:r>
+        <w:t xml:space="preserve">, 6031 (2021).</w:t>
       </w:r>
     </w:p>
     <w:bookmarkEnd w:id="27"/>
-    <w:bookmarkStart w:id="29" w:name="ref-neale_lab_gwas"/>
+    <w:bookmarkStart w:id="28" w:name="ref-neale_lab_gwas"/>
     <w:p>
       <w:pPr>
         <w:pStyle w:val="Bibliography"/>
       </w:pPr>
       <w:r>
-        <w:t xml:space="preserve">“UK Biobank GWAS.”</w:t>
-      </w:r>
-      <w:r>
-        <w:t xml:space="preserve"> </w:t>
-      </w:r>
-      <w:r>
-        <w:t xml:space="preserve">2018.</w:t>
-      </w:r>
-      <w:r>
-        <w:t xml:space="preserve"> </w:t>
-      </w:r>
-      <w:hyperlink r:id="rId28">
-        <w:r>
-          <w:rPr>
-            <w:rStyle w:val="Hyperlink"/>
-          </w:rPr>
-          <w:t xml:space="preserve">http://www.nealelab.is/uk-biobank/</w:t>
-        </w:r>
-      </w:hyperlink>
-      <w:r>
-        <w:t xml:space="preserve">.</w:t>
+        <w:t xml:space="preserve">9.</w:t>
+      </w:r>
+      <w:r>
+        <w:t xml:space="preserve"> </w:t>
+      </w:r>
+      <w:r>
+        <w:t xml:space="preserve">	</w:t>
+      </w:r>
+      <w:r>
+        <w:t xml:space="preserve">UK biobank GWAS. (2018).</w:t>
+      </w:r>
+    </w:p>
+    <w:bookmarkEnd w:id="28"/>
+    <w:bookmarkStart w:id="29" w:name="ref-skrivankova2021strengthening"/>
+    <w:p>
+      <w:pPr>
+        <w:pStyle w:val="Bibliography"/>
+      </w:pPr>
+      <w:r>
+        <w:t xml:space="preserve">10.</w:t>
+      </w:r>
+      <w:r>
+        <w:t xml:space="preserve"> </w:t>
+      </w:r>
+      <w:r>
+        <w:t xml:space="preserve">	</w:t>
+      </w:r>
+      <w:r>
+        <w:t xml:space="preserve">Skrivankova, V. W.</w:t>
+      </w:r>
+      <w:r>
+        <w:t xml:space="preserve"> </w:t>
+      </w:r>
+      <w:r>
+        <w:rPr>
+          <w:iCs/>
+          <w:i/>
+        </w:rPr>
+        <w:t xml:space="preserve">et al.</w:t>
+      </w:r>
+      <w:r>
+        <w:t xml:space="preserve"> Strengthening the reporting of observational studies in epidemiology using mendelian randomization: The STROBE-MR statement.</w:t>
+      </w:r>
+      <w:r>
+        <w:t xml:space="preserve"> </w:t>
+      </w:r>
+      <w:r>
+        <w:rPr>
+          <w:iCs/>
+          <w:i/>
+        </w:rPr>
+        <w:t xml:space="preserve">Jama</w:t>
+      </w:r>
+      <w:r>
+        <w:t xml:space="preserve"> </w:t>
+      </w:r>
+      <w:r>
+        <w:rPr>
+          <w:bCs/>
+          <w:b/>
+        </w:rPr>
+        <w:t xml:space="preserve">326</w:t>
+      </w:r>
+      <w:r>
+        <w:t xml:space="preserve">, 1614–1621 (2021).</w:t>
       </w:r>
     </w:p>
     <w:bookmarkEnd w:id="29"/>
+    <w:bookmarkStart w:id="30" w:name="ref-burgess2017sensitivity"/>
+    <w:p>
+      <w:pPr>
+        <w:pStyle w:val="Bibliography"/>
+      </w:pPr>
+      <w:r>
+        <w:t xml:space="preserve">11.</w:t>
+      </w:r>
+      <w:r>
+        <w:t xml:space="preserve"> </w:t>
+      </w:r>
+      <w:r>
+        <w:t xml:space="preserve">	</w:t>
+      </w:r>
+      <w:r>
+        <w:t xml:space="preserve">Burgess, S., Bowden, J., Fall, T., Ingelsson, E. &amp; Thompson, S. G. Sensitivity analyses for robust causal inference from mendelian randomization analyses with multiple genetic variants.</w:t>
+      </w:r>
+      <w:r>
+        <w:t xml:space="preserve"> </w:t>
+      </w:r>
+      <w:r>
+        <w:rPr>
+          <w:iCs/>
+          <w:i/>
+        </w:rPr>
+        <w:t xml:space="preserve">Epidemiology</w:t>
+      </w:r>
+      <w:r>
+        <w:t xml:space="preserve"> </w:t>
+      </w:r>
+      <w:r>
+        <w:rPr>
+          <w:bCs/>
+          <w:b/>
+        </w:rPr>
+        <w:t xml:space="preserve">28</w:t>
+      </w:r>
+      <w:r>
+        <w:t xml:space="preserve">, 30–42 (2017).</w:t>
+      </w:r>
+    </w:p>
     <w:bookmarkEnd w:id="30"/>
     <w:bookmarkEnd w:id="31"/>
+    <w:bookmarkEnd w:id="32"/>
     <w:sectPr/>
   </w:body>
 </w:document>

</xml_diff>

<commit_message>
feat: added statgen abstract
</commit_message>
<xml_diff>
--- a/2024-02-statgen2024-abstract/2024-02-statgen2024-abstract.docx
+++ b/2024-02-statgen2024-abstract/2024-02-statgen2024-abstract.docx
@@ -78,7 +78,7 @@
         <w:t xml:space="preserve"> </w:t>
       </w:r>
       <w:r>
-        <w:t xml:space="preserve">Multiple studies and case reports have implicated renal artery FMD in impaired kidney function</w:t>
+        <w:t xml:space="preserve">Multiple studies implicated renal artery FMD in impaired kidney function</w:t>
       </w:r>
       <w:r>
         <w:rPr>
@@ -93,19 +93,13 @@
         <w:t xml:space="preserve"> </w:t>
       </w:r>
       <w:r>
-        <w:t xml:space="preserve">causal effects of: FMD on chronic kidney disease.</w:t>
-      </w:r>
-      <w:r>
-        <w:t xml:space="preserve"> </w:t>
-      </w:r>
-      <w:r>
-        <w:t xml:space="preserve">We used publicly available summary statistics in a two-sample Mendelian randomization study.</w:t>
-      </w:r>
-      <w:r>
-        <w:t xml:space="preserve"> </w:t>
-      </w:r>
-      <w:r>
-        <w:t xml:space="preserve">Specifically, we used genetic instruments for FMD from a meta-analysis of six genome-wide association studies of multifocal FMD</w:t>
+        <w:t xml:space="preserve">causal effects of FMD on chronic kidney disease (CKD) in a two-sample Mendelian randomization study with GWAS summary statistics.</w:t>
+      </w:r>
+      <w:r>
+        <w:t xml:space="preserve"> </w:t>
+      </w:r>
+      <w:r>
+        <w:t xml:space="preserve">We used genetic instruments for FMD from a meta-analysis of six genome-wide association studies of multifocal FMD</w:t>
       </w:r>
       <w:r>
         <w:rPr>
@@ -135,82 +129,7 @@
         <w:t xml:space="preserve"> </w:t>
       </w:r>
       <w:r>
-        <w:t xml:space="preserve">We considered three different p-value thresholds (</w:t>
-      </w:r>
-      <m:oMath>
-        <m:sSup>
-          <m:e>
-            <m:r>
-              <m:t>10</m:t>
-            </m:r>
-          </m:e>
-          <m:sup>
-            <m:r>
-              <m:rPr>
-                <m:sty m:val="p"/>
-              </m:rPr>
-              <m:t>−</m:t>
-            </m:r>
-            <m:r>
-              <m:t>8</m:t>
-            </m:r>
-          </m:sup>
-        </m:sSup>
-      </m:oMath>
-      <w:r>
-        <w:t xml:space="preserve">,</w:t>
-      </w:r>
-      <w:r>
-        <w:t xml:space="preserve"> </w:t>
-      </w:r>
-      <m:oMath>
-        <m:sSup>
-          <m:e>
-            <m:r>
-              <m:t>10</m:t>
-            </m:r>
-          </m:e>
-          <m:sup>
-            <m:r>
-              <m:rPr>
-                <m:sty m:val="p"/>
-              </m:rPr>
-              <m:t>−</m:t>
-            </m:r>
-            <m:r>
-              <m:t>7</m:t>
-            </m:r>
-          </m:sup>
-        </m:sSup>
-      </m:oMath>
-      <w:r>
-        <w:t xml:space="preserve">,</w:t>
-      </w:r>
-      <w:r>
-        <w:t xml:space="preserve"> </w:t>
-      </w:r>
-      <m:oMath>
-        <m:sSup>
-          <m:e>
-            <m:r>
-              <m:t>10</m:t>
-            </m:r>
-          </m:e>
-          <m:sup>
-            <m:r>
-              <m:rPr>
-                <m:sty m:val="p"/>
-              </m:rPr>
-              <m:t>−</m:t>
-            </m:r>
-            <m:r>
-              <m:t>6</m:t>
-            </m:r>
-          </m:sup>
-        </m:sSup>
-      </m:oMath>
-      <w:r>
-        <w:t xml:space="preserve">) when choosing relevant SNP instruments for the MR analyses. All five methods showed no evidence of a causal effect of FMD on chronic kidney disease. To further investigate our findings, we performed sensitivity analyses in efforts to assess evidence of horizontal pleiotropy and other sources of confounding</w:t>
+        <w:t xml:space="preserve">We considered three different p-value thresholds when choosing relevant SNP instruments for MR analyses. All five methods showed no evidence of a causal effect of FMD on CKD. To further evaluate our findings, we performed sensitivity analyses to assess evidence of horizontal pleiotropy and other sources of confounding</w:t>
       </w:r>
       <w:r>
         <w:rPr>

</xml_diff>